<commit_message>
game terminates when passed an error
</commit_message>
<xml_diff>
--- a/Documentation/FunctionalRequirementsGlossary.docx
+++ b/Documentation/FunctionalRequirementsGlossary.docx
@@ -281,7 +281,13 @@
         <w:rPr>
           <w:rFonts w:eastAsia="Times New Roman"/>
         </w:rPr>
-        <w:t>a. If a bot’s input produces an error, the server must treat its command as an “idle” command and pass this command to the game evaluation engine.</w:t>
+        <w:t xml:space="preserve">a. If a bot’s input produces an error, the server must </w:t>
+      </w:r>
+      <w:r>
+        <w:rPr>
+          <w:rFonts w:eastAsia="Times New Roman"/>
+        </w:rPr>
+        <w:t>display this error and then terminate the game.</w:t>
       </w:r>
     </w:p>
     <w:p>
@@ -936,126 +942,138 @@
         <w:rPr>
           <w:rFonts w:eastAsia="Times New Roman"/>
         </w:rPr>
-        <w:t xml:space="preserve"> which is saved in the game state database. Will inform the user if the game has ended (and the result of the finished game), or if an error has occurred.</w:t>
-      </w:r>
-    </w:p>
-    <w:p>
-      <w:pPr>
-        <w:spacing w:line="240" w:lineRule="auto"/>
-      </w:pPr>
-    </w:p>
-    <w:p>
-      <w:pPr>
-        <w:spacing w:line="240" w:lineRule="auto"/>
-        <w:rPr>
-          <w:rFonts w:eastAsia="Times New Roman"/>
-        </w:rPr>
-      </w:pPr>
-      <w:r>
-        <w:rPr>
-          <w:rFonts w:eastAsia="Times New Roman"/>
-          <w:b/>
-        </w:rPr>
-        <w:t xml:space="preserve">Pause: </w:t>
-      </w:r>
-      <w:r>
-        <w:rPr>
-          <w:rFonts w:eastAsia="Times New Roman"/>
-        </w:rPr>
-        <w:t>In playback mode, temporarily stops playback of the game being watched.</w:t>
-      </w:r>
-    </w:p>
-    <w:p>
-      <w:pPr>
-        <w:spacing w:line="240" w:lineRule="auto"/>
-        <w:rPr>
-          <w:rFonts w:eastAsia="Times New Roman"/>
-        </w:rPr>
-      </w:pPr>
-    </w:p>
-    <w:p>
-      <w:pPr>
-        <w:spacing w:line="240" w:lineRule="auto"/>
-        <w:rPr>
-          <w:rFonts w:eastAsia="Times New Roman"/>
-        </w:rPr>
-      </w:pPr>
-      <w:r>
-        <w:rPr>
-          <w:rFonts w:eastAsia="Times New Roman"/>
-          <w:b/>
-        </w:rPr>
-        <w:t xml:space="preserve">Play: </w:t>
-      </w:r>
-      <w:r>
-        <w:rPr>
-          <w:rFonts w:eastAsia="Times New Roman"/>
-        </w:rPr>
-        <w:t>In playback mode, starts or resumes playback of the game being watched.</w:t>
-      </w:r>
-    </w:p>
-    <w:p>
-      <w:pPr>
-        <w:spacing w:line="240" w:lineRule="auto"/>
-      </w:pPr>
-    </w:p>
-    <w:p>
-      <w:pPr>
-        <w:spacing w:line="240" w:lineRule="auto"/>
-      </w:pPr>
-      <w:r>
-        <w:rPr>
-          <w:rFonts w:eastAsia="Times New Roman"/>
-          <w:b/>
-        </w:rPr>
-        <w:t>Playback Mode:</w:t>
-      </w:r>
-      <w:r>
-        <w:rPr>
-          <w:rFonts w:eastAsia="Times New Roman"/>
-        </w:rPr>
-        <w:t xml:space="preserve"> A game mode which allows the user to view a replay of a testing mode or challenge mode game that has already been played. The game info (gam</w:t>
-      </w:r>
-      <w:r>
-        <w:rPr>
-          <w:rFonts w:eastAsia="Times New Roman"/>
-        </w:rPr>
-        <w:t>e states, animations, and notifications</w:t>
-      </w:r>
-      <w:r>
-        <w:rPr>
-          <w:rFonts w:eastAsia="Times New Roman"/>
-        </w:rPr>
-        <w:t>) will be passed to the client by the server when the user requests a particular game.</w:t>
-      </w:r>
-    </w:p>
-    <w:p>
-      <w:pPr>
-        <w:spacing w:line="240" w:lineRule="auto"/>
-      </w:pPr>
-    </w:p>
-    <w:p>
-      <w:pPr>
-        <w:spacing w:line="240" w:lineRule="auto"/>
-        <w:rPr>
-          <w:rFonts w:eastAsia="Times New Roman"/>
-        </w:rPr>
-      </w:pPr>
-      <w:r>
-        <w:rPr>
-          <w:rFonts w:eastAsia="Times New Roman"/>
-          <w:b/>
-        </w:rPr>
-        <w:t xml:space="preserve">Prop: </w:t>
-      </w:r>
-      <w:r>
-        <w:rPr>
-          <w:rFonts w:eastAsia="Times New Roman"/>
-        </w:rPr>
-        <w:t>An object on a map that is neither a wall nor a character, such as a flag or moving car.</w:t>
+        <w:t xml:space="preserve"> which is saved in the game state database. Will inform the user if the game has </w:t>
+      </w:r>
+      <w:r>
+        <w:rPr>
+          <w:rFonts w:eastAsia="Times New Roman"/>
+        </w:rPr>
+        <w:t>run to completion</w:t>
       </w:r>
       <w:bookmarkStart w:id="0" w:name="_GoBack"/>
       <w:bookmarkEnd w:id="0"/>
+      <w:r>
+        <w:rPr>
+          <w:rFonts w:eastAsia="Times New Roman"/>
+        </w:rPr>
+        <w:t xml:space="preserve"> (and the result of the finished game), or if an error has occurred.</w:t>
+      </w:r>
+    </w:p>
+    <w:p>
+      <w:pPr>
+        <w:spacing w:line="240" w:lineRule="auto"/>
+      </w:pPr>
+    </w:p>
+    <w:p>
+      <w:pPr>
+        <w:spacing w:line="240" w:lineRule="auto"/>
+        <w:rPr>
+          <w:rFonts w:eastAsia="Times New Roman"/>
+        </w:rPr>
+      </w:pPr>
+      <w:r>
+        <w:rPr>
+          <w:rFonts w:eastAsia="Times New Roman"/>
+          <w:b/>
+        </w:rPr>
+        <w:t xml:space="preserve">Pause: </w:t>
+      </w:r>
+      <w:r>
+        <w:rPr>
+          <w:rFonts w:eastAsia="Times New Roman"/>
+        </w:rPr>
+        <w:t>In playback mode, temporarily stops playback of the game being watched.</w:t>
+      </w:r>
+    </w:p>
+    <w:p>
+      <w:pPr>
+        <w:spacing w:line="240" w:lineRule="auto"/>
+        <w:rPr>
+          <w:rFonts w:eastAsia="Times New Roman"/>
+        </w:rPr>
+      </w:pPr>
+    </w:p>
+    <w:p>
+      <w:pPr>
+        <w:spacing w:line="240" w:lineRule="auto"/>
+        <w:rPr>
+          <w:rFonts w:eastAsia="Times New Roman"/>
+        </w:rPr>
+      </w:pPr>
+      <w:r>
+        <w:rPr>
+          <w:rFonts w:eastAsia="Times New Roman"/>
+          <w:b/>
+        </w:rPr>
+        <w:t xml:space="preserve">Play: </w:t>
+      </w:r>
+      <w:r>
+        <w:rPr>
+          <w:rFonts w:eastAsia="Times New Roman"/>
+        </w:rPr>
+        <w:t>In playback mode, starts or resumes playback of the game being watched.</w:t>
+      </w:r>
+    </w:p>
+    <w:p>
+      <w:pPr>
+        <w:spacing w:line="240" w:lineRule="auto"/>
+      </w:pPr>
+    </w:p>
+    <w:p>
+      <w:pPr>
+        <w:spacing w:line="240" w:lineRule="auto"/>
+      </w:pPr>
+      <w:r>
+        <w:rPr>
+          <w:rFonts w:eastAsia="Times New Roman"/>
+          <w:b/>
+        </w:rPr>
+        <w:t>Playback Mode:</w:t>
+      </w:r>
+      <w:r>
+        <w:rPr>
+          <w:rFonts w:eastAsia="Times New Roman"/>
+        </w:rPr>
+        <w:t xml:space="preserve"> A game mode which allows the user to view a replay of a testing mode or challenge mode game that has already been played. The game info (gam</w:t>
+      </w:r>
+      <w:r>
+        <w:rPr>
+          <w:rFonts w:eastAsia="Times New Roman"/>
+        </w:rPr>
+        <w:t>e states, animations, and notifications</w:t>
+      </w:r>
+      <w:r>
+        <w:rPr>
+          <w:rFonts w:eastAsia="Times New Roman"/>
+        </w:rPr>
+        <w:t>) will be passed to the client by the server when the user requests a particular game.</w:t>
+      </w:r>
+    </w:p>
+    <w:p>
+      <w:pPr>
+        <w:spacing w:line="240" w:lineRule="auto"/>
+      </w:pPr>
+    </w:p>
+    <w:p>
+      <w:pPr>
+        <w:spacing w:line="240" w:lineRule="auto"/>
+        <w:rPr>
+          <w:rFonts w:eastAsia="Times New Roman"/>
+        </w:rPr>
+      </w:pPr>
+      <w:r>
+        <w:rPr>
+          <w:rFonts w:eastAsia="Times New Roman"/>
+          <w:b/>
+        </w:rPr>
+        <w:t xml:space="preserve">Prop: </w:t>
+      </w:r>
+      <w:r>
+        <w:rPr>
+          <w:rFonts w:eastAsia="Times New Roman"/>
+        </w:rPr>
+        <w:t>An object on a map that is neither a wall nor a character, such as a flag or moving car.</w:t>
+      </w:r>
     </w:p>
     <w:p>
       <w:pPr>

</xml_diff>